<commit_message>
Wrote further on document
</commit_message>
<xml_diff>
--- a/HIOF.V2025.Arbeidskrav1/Documents/Rammeverk_oblig1_EmilBerglund.docx
+++ b/HIOF.V2025.Arbeidskrav1/Documents/Rammeverk_oblig1_EmilBerglund.docx
@@ -54,17 +54,18 @@
     <w:p>
       <w:pPr>
         <w:spacing w:line="360" w:lineRule="auto"/>
-        <w:rPr>
-          <w:rFonts w:ascii="Arial" w:hAnsi="Arial" w:cs="Arial"/>
-          <w:sz w:val="28"/>
-          <w:szCs w:val="28"/>
-        </w:rPr>
-      </w:pPr>
-      <w:r>
-        <w:rPr>
-          <w:rFonts w:ascii="Arial" w:hAnsi="Arial" w:cs="Arial"/>
-          <w:sz w:val="28"/>
-          <w:szCs w:val="28"/>
+        <w:jc w:val="center"/>
+        <w:rPr>
+          <w:rFonts w:ascii="Arial" w:hAnsi="Arial" w:cs="Arial"/>
+          <w:sz w:val="32"/>
+          <w:szCs w:val="32"/>
+        </w:rPr>
+      </w:pPr>
+      <w:r>
+        <w:rPr>
+          <w:rFonts w:ascii="Arial" w:hAnsi="Arial" w:cs="Arial"/>
+          <w:sz w:val="32"/>
+          <w:szCs w:val="32"/>
         </w:rPr>
         <w:lastRenderedPageBreak/>
         <w:t>Bruk av Kunstig Intelligens:</w:t>
@@ -350,6 +351,7 @@
       <w:r>
         <w:rPr>
           <w:rFonts w:ascii="Arial" w:hAnsi="Arial" w:cs="Arial"/>
+          <w:noProof/>
         </w:rPr>
         <w:drawing>
           <wp:inline distT="0" distB="0" distL="0" distR="0" wp14:anchorId="5C6AE5E6" wp14:editId="649903B2">
@@ -367,7 +369,7 @@
                     <pic:cNvPicPr/>
                   </pic:nvPicPr>
                   <pic:blipFill>
-                    <a:blip r:embed="rId5"/>
+                    <a:blip r:embed="rId6"/>
                     <a:stretch>
                       <a:fillRect/>
                     </a:stretch>
@@ -398,6 +400,7 @@
       <w:r>
         <w:rPr>
           <w:rFonts w:ascii="Arial" w:hAnsi="Arial" w:cs="Arial"/>
+          <w:noProof/>
         </w:rPr>
         <w:drawing>
           <wp:inline distT="0" distB="0" distL="0" distR="0" wp14:anchorId="680008CE" wp14:editId="1A26915F">
@@ -415,7 +418,7 @@
                     <pic:cNvPicPr/>
                   </pic:nvPicPr>
                   <pic:blipFill>
-                    <a:blip r:embed="rId6"/>
+                    <a:blip r:embed="rId7"/>
                     <a:stretch>
                       <a:fillRect/>
                     </a:stretch>
@@ -565,6 +568,379 @@
           <w:rFonts w:ascii="Arial" w:hAnsi="Arial" w:cs="Arial"/>
         </w:rPr>
         <w:t>, og har ubegrenset med spørringer, grunnet lisens fra skolen.</w:t>
+      </w:r>
+    </w:p>
+    <w:p>
+      <w:pPr>
+        <w:rPr>
+          <w:rFonts w:ascii="Arial" w:hAnsi="Arial" w:cs="Arial"/>
+        </w:rPr>
+      </w:pPr>
+      <w:r>
+        <w:rPr>
+          <w:rFonts w:ascii="Arial" w:hAnsi="Arial" w:cs="Arial"/>
+        </w:rPr>
+        <w:br w:type="page"/>
+      </w:r>
+    </w:p>
+    <w:p>
+      <w:pPr>
+        <w:spacing w:line="360" w:lineRule="auto"/>
+        <w:jc w:val="center"/>
+        <w:rPr>
+          <w:rFonts w:ascii="Arial" w:hAnsi="Arial" w:cs="Arial"/>
+          <w:sz w:val="32"/>
+          <w:szCs w:val="32"/>
+        </w:rPr>
+      </w:pPr>
+      <w:r>
+        <w:rPr>
+          <w:rFonts w:ascii="Arial" w:hAnsi="Arial" w:cs="Arial"/>
+          <w:sz w:val="32"/>
+          <w:szCs w:val="32"/>
+        </w:rPr>
+        <w:lastRenderedPageBreak/>
+        <w:t>Håndtering av retningslinjer</w:t>
+      </w:r>
+    </w:p>
+    <w:p>
+      <w:pPr>
+        <w:spacing w:line="360" w:lineRule="auto"/>
+        <w:rPr>
+          <w:rFonts w:ascii="Arial" w:hAnsi="Arial" w:cs="Arial"/>
+          <w:b/>
+          <w:bCs/>
+          <w:sz w:val="28"/>
+          <w:szCs w:val="28"/>
+        </w:rPr>
+      </w:pPr>
+      <w:proofErr w:type="spellStart"/>
+      <w:r>
+        <w:rPr>
+          <w:rFonts w:ascii="Arial" w:hAnsi="Arial" w:cs="Arial"/>
+          <w:b/>
+          <w:bCs/>
+          <w:sz w:val="28"/>
+          <w:szCs w:val="28"/>
+        </w:rPr>
+        <w:t>Navgivelse</w:t>
+      </w:r>
+      <w:proofErr w:type="spellEnd"/>
+    </w:p>
+    <w:p>
+      <w:pPr>
+        <w:spacing w:line="360" w:lineRule="auto"/>
+        <w:rPr>
+          <w:rFonts w:ascii="Arial" w:hAnsi="Arial" w:cs="Arial"/>
+        </w:rPr>
+      </w:pPr>
+      <w:r>
+        <w:rPr>
+          <w:rFonts w:ascii="Arial" w:hAnsi="Arial" w:cs="Arial"/>
+        </w:rPr>
+        <w:t>Navngivelse i henhold til .NET retningslinjer har vært en grei opplevelse, og er noe jeg følte jeg fikk til.</w:t>
+      </w:r>
+      <w:r>
+        <w:rPr>
+          <w:rFonts w:ascii="Arial" w:hAnsi="Arial" w:cs="Arial"/>
+        </w:rPr>
+        <w:t xml:space="preserve"> Begreper som </w:t>
+      </w:r>
+      <w:proofErr w:type="spellStart"/>
+      <w:proofErr w:type="gramStart"/>
+      <w:r>
+        <w:rPr>
+          <w:rFonts w:ascii="Arial" w:hAnsi="Arial" w:cs="Arial"/>
+        </w:rPr>
+        <w:t>camelCase</w:t>
+      </w:r>
+      <w:proofErr w:type="spellEnd"/>
+      <w:proofErr w:type="gramEnd"/>
+      <w:r>
+        <w:rPr>
+          <w:rFonts w:ascii="Arial" w:hAnsi="Arial" w:cs="Arial"/>
+        </w:rPr>
+        <w:t xml:space="preserve"> og </w:t>
+      </w:r>
+      <w:proofErr w:type="spellStart"/>
+      <w:r>
+        <w:rPr>
+          <w:rFonts w:ascii="Arial" w:hAnsi="Arial" w:cs="Arial"/>
+        </w:rPr>
+        <w:t>PascalCase</w:t>
+      </w:r>
+      <w:proofErr w:type="spellEnd"/>
+      <w:r>
+        <w:rPr>
+          <w:rFonts w:ascii="Arial" w:hAnsi="Arial" w:cs="Arial"/>
+        </w:rPr>
+        <w:t xml:space="preserve"> er ikke nye begreper, og var ikke vanskelige å implementere i henhold til .NET rammeverket.</w:t>
+      </w:r>
+    </w:p>
+    <w:p>
+      <w:pPr>
+        <w:spacing w:line="360" w:lineRule="auto"/>
+        <w:rPr>
+          <w:rFonts w:ascii="Arial" w:hAnsi="Arial" w:cs="Arial"/>
+        </w:rPr>
+      </w:pPr>
+      <w:r>
+        <w:rPr>
+          <w:rFonts w:ascii="Arial" w:hAnsi="Arial" w:cs="Arial"/>
+        </w:rPr>
+        <w:t>Først og fremst tok jeg det bevis</w:t>
+      </w:r>
+      <w:r>
+        <w:rPr>
+          <w:rFonts w:ascii="Arial" w:hAnsi="Arial" w:cs="Arial"/>
+        </w:rPr>
+        <w:t>s</w:t>
+      </w:r>
+      <w:r>
+        <w:rPr>
+          <w:rFonts w:ascii="Arial" w:hAnsi="Arial" w:cs="Arial"/>
+        </w:rPr>
+        <w:t xml:space="preserve">te valget om å skrive kode på engelsk, og heller kommentere på norsk hvis det var nødvendig. Grunnen til at jeg gjorde dette kommer av, at det er lettere å velge ord </w:t>
+      </w:r>
+      <w:r>
+        <w:rPr>
+          <w:rFonts w:ascii="Arial" w:hAnsi="Arial" w:cs="Arial"/>
+        </w:rPr>
+        <w:t xml:space="preserve">som </w:t>
+      </w:r>
+      <w:r>
+        <w:rPr>
+          <w:rFonts w:ascii="Arial" w:hAnsi="Arial" w:cs="Arial"/>
+        </w:rPr>
+        <w:t xml:space="preserve">er universalt </w:t>
+      </w:r>
+      <w:r>
+        <w:rPr>
+          <w:rFonts w:ascii="Arial" w:hAnsi="Arial" w:cs="Arial"/>
+        </w:rPr>
+        <w:t>fortsatt</w:t>
+      </w:r>
+      <w:r>
+        <w:rPr>
+          <w:rFonts w:ascii="Arial" w:hAnsi="Arial" w:cs="Arial"/>
+        </w:rPr>
+        <w:t xml:space="preserve">, i tillegg så slipper man å tenke på å ikke bruke bokstaver som </w:t>
+      </w:r>
+      <w:r>
+        <w:rPr>
+          <w:rFonts w:ascii="Arial" w:hAnsi="Arial" w:cs="Arial"/>
+          <w:i/>
+          <w:iCs/>
+        </w:rPr>
+        <w:t xml:space="preserve">æ, ø </w:t>
+      </w:r>
+      <w:r>
+        <w:rPr>
+          <w:rFonts w:ascii="Arial" w:hAnsi="Arial" w:cs="Arial"/>
+        </w:rPr>
+        <w:t xml:space="preserve">og </w:t>
+      </w:r>
+      <w:r>
+        <w:rPr>
+          <w:rFonts w:ascii="Arial" w:hAnsi="Arial" w:cs="Arial"/>
+          <w:i/>
+          <w:iCs/>
+        </w:rPr>
+        <w:t>å</w:t>
+      </w:r>
+      <w:r>
+        <w:rPr>
+          <w:rFonts w:ascii="Arial" w:hAnsi="Arial" w:cs="Arial"/>
+          <w:i/>
+          <w:iCs/>
+        </w:rPr>
+        <w:t>.</w:t>
+      </w:r>
+      <w:r>
+        <w:rPr>
+          <w:rFonts w:ascii="Arial" w:hAnsi="Arial" w:cs="Arial"/>
+        </w:rPr>
+        <w:t xml:space="preserve"> I tillegg er det også «standard </w:t>
+      </w:r>
+      <w:proofErr w:type="spellStart"/>
+      <w:r>
+        <w:rPr>
+          <w:rFonts w:ascii="Arial" w:hAnsi="Arial" w:cs="Arial"/>
+        </w:rPr>
+        <w:t>practise</w:t>
+      </w:r>
+      <w:proofErr w:type="spellEnd"/>
+      <w:r>
+        <w:rPr>
+          <w:rFonts w:ascii="Arial" w:hAnsi="Arial" w:cs="Arial"/>
+        </w:rPr>
+        <w:t>» å skrive kode på engelsk.</w:t>
+      </w:r>
+    </w:p>
+    <w:p>
+      <w:pPr>
+        <w:spacing w:line="360" w:lineRule="auto"/>
+        <w:rPr>
+          <w:rFonts w:ascii="Arial" w:hAnsi="Arial" w:cs="Arial"/>
+        </w:rPr>
+      </w:pPr>
+      <w:r>
+        <w:rPr>
+          <w:rFonts w:ascii="Arial" w:hAnsi="Arial" w:cs="Arial"/>
+        </w:rPr>
+        <w:t xml:space="preserve">I prosjektet har jeg fulgt prinsippene med </w:t>
+      </w:r>
+      <w:proofErr w:type="spellStart"/>
+      <w:r>
+        <w:rPr>
+          <w:rFonts w:ascii="Arial" w:hAnsi="Arial" w:cs="Arial"/>
+        </w:rPr>
+        <w:t>camelCasing</w:t>
+      </w:r>
+      <w:proofErr w:type="spellEnd"/>
+      <w:r>
+        <w:rPr>
+          <w:rFonts w:ascii="Arial" w:hAnsi="Arial" w:cs="Arial"/>
+        </w:rPr>
+        <w:t xml:space="preserve"> på parametere, lokale variabler i tillegg til understrek ved private variabler. Videre har jeg benyttet </w:t>
+      </w:r>
+      <w:proofErr w:type="spellStart"/>
+      <w:r>
+        <w:rPr>
+          <w:rFonts w:ascii="Arial" w:hAnsi="Arial" w:cs="Arial"/>
+        </w:rPr>
+        <w:t>PascalCasing</w:t>
+      </w:r>
+      <w:proofErr w:type="spellEnd"/>
+      <w:r>
+        <w:rPr>
+          <w:rFonts w:ascii="Arial" w:hAnsi="Arial" w:cs="Arial"/>
+        </w:rPr>
+        <w:t xml:space="preserve"> på klasser, metoder, </w:t>
+      </w:r>
+      <w:proofErr w:type="spellStart"/>
+      <w:r>
+        <w:rPr>
+          <w:rFonts w:ascii="Arial" w:hAnsi="Arial" w:cs="Arial"/>
+        </w:rPr>
+        <w:t>interfaces</w:t>
+      </w:r>
+      <w:proofErr w:type="spellEnd"/>
+      <w:r>
+        <w:rPr>
+          <w:rFonts w:ascii="Arial" w:hAnsi="Arial" w:cs="Arial"/>
+        </w:rPr>
+        <w:t xml:space="preserve">, </w:t>
+      </w:r>
+      <w:proofErr w:type="spellStart"/>
+      <w:r>
+        <w:rPr>
+          <w:rFonts w:ascii="Arial" w:hAnsi="Arial" w:cs="Arial"/>
+        </w:rPr>
+        <w:t>namespace</w:t>
+      </w:r>
+      <w:proofErr w:type="spellEnd"/>
+      <w:r>
+        <w:rPr>
+          <w:rFonts w:ascii="Arial" w:hAnsi="Arial" w:cs="Arial"/>
+        </w:rPr>
+        <w:t xml:space="preserve"> også videre.</w:t>
+      </w:r>
+    </w:p>
+    <w:p>
+      <w:pPr>
+        <w:spacing w:line="360" w:lineRule="auto"/>
+        <w:rPr>
+          <w:rFonts w:ascii="Arial" w:hAnsi="Arial" w:cs="Arial"/>
+        </w:rPr>
+      </w:pPr>
+    </w:p>
+    <w:p>
+      <w:pPr>
+        <w:spacing w:line="360" w:lineRule="auto"/>
+        <w:rPr>
+          <w:rFonts w:ascii="Arial" w:hAnsi="Arial" w:cs="Arial"/>
+        </w:rPr>
+      </w:pPr>
+    </w:p>
+    <w:p>
+      <w:pPr>
+        <w:spacing w:line="360" w:lineRule="auto"/>
+        <w:rPr>
+          <w:rFonts w:ascii="Arial" w:hAnsi="Arial" w:cs="Arial"/>
+        </w:rPr>
+      </w:pPr>
+      <w:r>
+        <w:rPr>
+          <w:rFonts w:ascii="Arial" w:hAnsi="Arial" w:cs="Arial"/>
+        </w:rPr>
+        <w:t xml:space="preserve">Når det kommer til kodestruktur, har jeg fulgt </w:t>
+      </w:r>
+      <w:proofErr w:type="spellStart"/>
+      <w:r>
+        <w:rPr>
+          <w:rFonts w:ascii="Arial" w:hAnsi="Arial" w:cs="Arial"/>
+        </w:rPr>
+        <w:t>Alman</w:t>
+      </w:r>
+      <w:proofErr w:type="spellEnd"/>
+      <w:r>
+        <w:rPr>
+          <w:rFonts w:ascii="Arial" w:hAnsi="Arial" w:cs="Arial"/>
+        </w:rPr>
+        <w:t>-stil</w:t>
+      </w:r>
+    </w:p>
+    <w:p>
+      <w:pPr>
+        <w:spacing w:line="360" w:lineRule="auto"/>
+        <w:rPr>
+          <w:rFonts w:ascii="Arial" w:hAnsi="Arial" w:cs="Arial"/>
+        </w:rPr>
+      </w:pPr>
+    </w:p>
+    <w:p>
+      <w:pPr>
+        <w:spacing w:line="360" w:lineRule="auto"/>
+        <w:rPr>
+          <w:rFonts w:ascii="Arial" w:hAnsi="Arial" w:cs="Arial"/>
+        </w:rPr>
+      </w:pPr>
+      <w:r>
+        <w:rPr>
+          <w:rFonts w:ascii="Arial" w:hAnsi="Arial" w:cs="Arial"/>
+        </w:rPr>
+        <w:t>Type design</w:t>
+      </w:r>
+    </w:p>
+    <w:p>
+      <w:pPr>
+        <w:spacing w:line="360" w:lineRule="auto"/>
+        <w:rPr>
+          <w:rFonts w:ascii="Arial" w:hAnsi="Arial" w:cs="Arial"/>
+        </w:rPr>
+      </w:pPr>
+    </w:p>
+    <w:p>
+      <w:pPr>
+        <w:spacing w:line="360" w:lineRule="auto"/>
+        <w:rPr>
+          <w:rFonts w:ascii="Arial" w:hAnsi="Arial" w:cs="Arial"/>
+        </w:rPr>
+      </w:pPr>
+      <w:proofErr w:type="spellStart"/>
+      <w:r>
+        <w:rPr>
+          <w:rFonts w:ascii="Arial" w:hAnsi="Arial" w:cs="Arial"/>
+        </w:rPr>
+        <w:t>Member</w:t>
+      </w:r>
+      <w:proofErr w:type="spellEnd"/>
+      <w:r>
+        <w:rPr>
+          <w:rFonts w:ascii="Arial" w:hAnsi="Arial" w:cs="Arial"/>
+        </w:rPr>
+        <w:t xml:space="preserve"> design</w:t>
       </w:r>
     </w:p>
     <w:sectPr>
@@ -2255,4 +2631,16 @@
     </a:ext>
   </a:extLst>
 </a:theme>
+</file>
+
+<file path=customXml/item1.xml><?xml version="1.0" encoding="utf-8"?>
+<b:Sources xmlns:b="http://schemas.openxmlformats.org/officeDocument/2006/bibliography" xmlns="http://schemas.openxmlformats.org/officeDocument/2006/bibliography" SelectedStyle="\APASixthEditionOfficeOnline.xsl" StyleName="APA" Version="6"/>
+</file>
+
+<file path=customXml/itemProps1.xml><?xml version="1.0" encoding="utf-8"?>
+<ds:datastoreItem xmlns:ds="http://schemas.openxmlformats.org/officeDocument/2006/customXml" ds:itemID="{DAC71277-02CA-48C5-8619-29A90933FEF5}">
+  <ds:schemaRefs>
+    <ds:schemaRef ds:uri="http://schemas.openxmlformats.org/officeDocument/2006/bibliography"/>
+  </ds:schemaRefs>
+</ds:datastoreItem>
 </file>
</xml_diff>

<commit_message>
Wrote further on guidelines
</commit_message>
<xml_diff>
--- a/HIOF.V2025.Arbeidskrav1/Documents/Rammeverk_oblig1_EmilBerglund.docx
+++ b/HIOF.V2025.Arbeidskrav1/Documents/Rammeverk_oblig1_EmilBerglund.docx
@@ -68,7 +68,7 @@
           <w:szCs w:val="32"/>
         </w:rPr>
         <w:lastRenderedPageBreak/>
-        <w:t>Bruk av Kunstig Intelligens:</w:t>
+        <w:t>Håndtering av retningslinjer</w:t>
       </w:r>
     </w:p>
     <w:p>
@@ -76,27 +76,255 @@
         <w:spacing w:line="360" w:lineRule="auto"/>
         <w:rPr>
           <w:rFonts w:ascii="Arial" w:hAnsi="Arial" w:cs="Arial"/>
-        </w:rPr>
-      </w:pPr>
-      <w:r>
-        <w:rPr>
-          <w:rFonts w:ascii="Arial" w:hAnsi="Arial" w:cs="Arial"/>
-        </w:rPr>
-        <w:t xml:space="preserve">Gjennom oppgaven har jeg brukt Microsoft sin </w:t>
-      </w:r>
-      <w:proofErr w:type="spellStart"/>
-      <w:r>
-        <w:rPr>
-          <w:rFonts w:ascii="Arial" w:hAnsi="Arial" w:cs="Arial"/>
-        </w:rPr>
-        <w:t>Copilot</w:t>
-      </w:r>
-      <w:proofErr w:type="spellEnd"/>
-      <w:r>
-        <w:rPr>
-          <w:rFonts w:ascii="Arial" w:hAnsi="Arial" w:cs="Arial"/>
-        </w:rPr>
-        <w:t xml:space="preserve"> for ulike ting. Noen av tingene jeg har spurt jevnlig er spørsmål som dette:</w:t>
+          <w:sz w:val="28"/>
+          <w:szCs w:val="28"/>
+        </w:rPr>
+      </w:pPr>
+      <w:proofErr w:type="spellStart"/>
+      <w:r>
+        <w:rPr>
+          <w:rFonts w:ascii="Arial" w:hAnsi="Arial" w:cs="Arial"/>
+          <w:sz w:val="28"/>
+          <w:szCs w:val="28"/>
+        </w:rPr>
+        <w:t>Navgivelse</w:t>
+      </w:r>
+      <w:proofErr w:type="spellEnd"/>
+    </w:p>
+    <w:p>
+      <w:pPr>
+        <w:spacing w:line="360" w:lineRule="auto"/>
+        <w:rPr>
+          <w:rFonts w:ascii="Arial" w:hAnsi="Arial" w:cs="Arial"/>
+        </w:rPr>
+      </w:pPr>
+      <w:r>
+        <w:rPr>
+          <w:rFonts w:ascii="Arial" w:hAnsi="Arial" w:cs="Arial"/>
+        </w:rPr>
+        <w:t>Navngivelse i henhold til .NET retningslinjer har vært en grei opplevelse, og er noe jeg følte jeg fikk til.</w:t>
+      </w:r>
+      <w:r>
+        <w:rPr>
+          <w:rFonts w:ascii="Arial" w:hAnsi="Arial" w:cs="Arial"/>
+        </w:rPr>
+        <w:t xml:space="preserve"> Begreper som </w:t>
+      </w:r>
+      <w:proofErr w:type="spellStart"/>
+      <w:proofErr w:type="gramStart"/>
+      <w:r>
+        <w:rPr>
+          <w:rFonts w:ascii="Arial" w:hAnsi="Arial" w:cs="Arial"/>
+        </w:rPr>
+        <w:t>camelCase</w:t>
+      </w:r>
+      <w:proofErr w:type="spellEnd"/>
+      <w:proofErr w:type="gramEnd"/>
+      <w:r>
+        <w:rPr>
+          <w:rFonts w:ascii="Arial" w:hAnsi="Arial" w:cs="Arial"/>
+        </w:rPr>
+        <w:t xml:space="preserve"> og </w:t>
+      </w:r>
+      <w:proofErr w:type="spellStart"/>
+      <w:r>
+        <w:rPr>
+          <w:rFonts w:ascii="Arial" w:hAnsi="Arial" w:cs="Arial"/>
+        </w:rPr>
+        <w:t>PascalCase</w:t>
+      </w:r>
+      <w:proofErr w:type="spellEnd"/>
+      <w:r>
+        <w:rPr>
+          <w:rFonts w:ascii="Arial" w:hAnsi="Arial" w:cs="Arial"/>
+        </w:rPr>
+        <w:t xml:space="preserve"> er ikke nye begreper, og var ikke vanskelige å implementere i henhold til .NET rammeverket.</w:t>
+      </w:r>
+    </w:p>
+    <w:p>
+      <w:pPr>
+        <w:spacing w:line="360" w:lineRule="auto"/>
+        <w:rPr>
+          <w:rFonts w:ascii="Arial" w:hAnsi="Arial" w:cs="Arial"/>
+        </w:rPr>
+      </w:pPr>
+      <w:r>
+        <w:rPr>
+          <w:rFonts w:ascii="Arial" w:hAnsi="Arial" w:cs="Arial"/>
+        </w:rPr>
+        <w:t>Først og fremst tok jeg det bevis</w:t>
+      </w:r>
+      <w:r>
+        <w:rPr>
+          <w:rFonts w:ascii="Arial" w:hAnsi="Arial" w:cs="Arial"/>
+        </w:rPr>
+        <w:t>s</w:t>
+      </w:r>
+      <w:r>
+        <w:rPr>
+          <w:rFonts w:ascii="Arial" w:hAnsi="Arial" w:cs="Arial"/>
+        </w:rPr>
+        <w:t xml:space="preserve">te valget om å skrive kode på engelsk, og heller kommentere på norsk hvis det var nødvendig. Grunnen til at jeg gjorde dette kommer av, at det er lettere å velge ord </w:t>
+      </w:r>
+      <w:r>
+        <w:rPr>
+          <w:rFonts w:ascii="Arial" w:hAnsi="Arial" w:cs="Arial"/>
+        </w:rPr>
+        <w:t xml:space="preserve">som </w:t>
+      </w:r>
+      <w:r>
+        <w:rPr>
+          <w:rFonts w:ascii="Arial" w:hAnsi="Arial" w:cs="Arial"/>
+        </w:rPr>
+        <w:t xml:space="preserve">er universalt </w:t>
+      </w:r>
+      <w:r>
+        <w:rPr>
+          <w:rFonts w:ascii="Arial" w:hAnsi="Arial" w:cs="Arial"/>
+        </w:rPr>
+        <w:t>fortsatt</w:t>
+      </w:r>
+      <w:r>
+        <w:rPr>
+          <w:rFonts w:ascii="Arial" w:hAnsi="Arial" w:cs="Arial"/>
+        </w:rPr>
+        <w:t xml:space="preserve">, i tillegg så slipper man å tenke på å ikke bruke bokstaver som </w:t>
+      </w:r>
+      <w:r>
+        <w:rPr>
+          <w:rFonts w:ascii="Arial" w:hAnsi="Arial" w:cs="Arial"/>
+          <w:i/>
+          <w:iCs/>
+        </w:rPr>
+        <w:t xml:space="preserve">æ, ø </w:t>
+      </w:r>
+      <w:r>
+        <w:rPr>
+          <w:rFonts w:ascii="Arial" w:hAnsi="Arial" w:cs="Arial"/>
+        </w:rPr>
+        <w:t xml:space="preserve">og </w:t>
+      </w:r>
+      <w:r>
+        <w:rPr>
+          <w:rFonts w:ascii="Arial" w:hAnsi="Arial" w:cs="Arial"/>
+          <w:i/>
+          <w:iCs/>
+        </w:rPr>
+        <w:t>å</w:t>
+      </w:r>
+      <w:r>
+        <w:rPr>
+          <w:rFonts w:ascii="Arial" w:hAnsi="Arial" w:cs="Arial"/>
+          <w:i/>
+          <w:iCs/>
+        </w:rPr>
+        <w:t>.</w:t>
+      </w:r>
+      <w:r>
+        <w:rPr>
+          <w:rFonts w:ascii="Arial" w:hAnsi="Arial" w:cs="Arial"/>
+        </w:rPr>
+        <w:t xml:space="preserve"> I tillegg er det også «standard </w:t>
+      </w:r>
+      <w:proofErr w:type="spellStart"/>
+      <w:r>
+        <w:rPr>
+          <w:rFonts w:ascii="Arial" w:hAnsi="Arial" w:cs="Arial"/>
+        </w:rPr>
+        <w:t>practise</w:t>
+      </w:r>
+      <w:proofErr w:type="spellEnd"/>
+      <w:r>
+        <w:rPr>
+          <w:rFonts w:ascii="Arial" w:hAnsi="Arial" w:cs="Arial"/>
+        </w:rPr>
+        <w:t>» å skrive kode på engelsk.</w:t>
+      </w:r>
+    </w:p>
+    <w:p>
+      <w:pPr>
+        <w:spacing w:line="360" w:lineRule="auto"/>
+        <w:rPr>
+          <w:rFonts w:ascii="Arial" w:hAnsi="Arial" w:cs="Arial"/>
+        </w:rPr>
+      </w:pPr>
+      <w:r>
+        <w:rPr>
+          <w:rFonts w:ascii="Arial" w:hAnsi="Arial" w:cs="Arial"/>
+        </w:rPr>
+        <w:t xml:space="preserve">Når det gjelder konvensjonene rundt </w:t>
+      </w:r>
+      <w:proofErr w:type="spellStart"/>
+      <w:r>
+        <w:rPr>
+          <w:rFonts w:ascii="Arial" w:hAnsi="Arial" w:cs="Arial"/>
+        </w:rPr>
+        <w:t>camelCasing</w:t>
+      </w:r>
+      <w:proofErr w:type="spellEnd"/>
+      <w:r>
+        <w:rPr>
+          <w:rFonts w:ascii="Arial" w:hAnsi="Arial" w:cs="Arial"/>
+        </w:rPr>
+        <w:t xml:space="preserve"> og </w:t>
+      </w:r>
+      <w:proofErr w:type="spellStart"/>
+      <w:r>
+        <w:rPr>
+          <w:rFonts w:ascii="Arial" w:hAnsi="Arial" w:cs="Arial"/>
+        </w:rPr>
+        <w:t>PascalCasing</w:t>
+      </w:r>
+      <w:proofErr w:type="spellEnd"/>
+      <w:r>
+        <w:rPr>
+          <w:rFonts w:ascii="Arial" w:hAnsi="Arial" w:cs="Arial"/>
+        </w:rPr>
+        <w:t xml:space="preserve">, har jeg gjort følgende </w:t>
+      </w:r>
+      <w:r>
+        <w:rPr>
+          <w:rFonts w:ascii="Arial" w:hAnsi="Arial" w:cs="Arial"/>
+        </w:rPr>
+        <w:t>(</w:t>
+      </w:r>
+      <w:proofErr w:type="spellStart"/>
+      <w:r>
+        <w:rPr>
+          <w:rFonts w:ascii="Arial" w:hAnsi="Arial" w:cs="Arial"/>
+        </w:rPr>
+        <w:t>Cwalina</w:t>
+      </w:r>
+      <w:proofErr w:type="spellEnd"/>
+      <w:r>
+        <w:rPr>
+          <w:rFonts w:ascii="Arial" w:hAnsi="Arial" w:cs="Arial"/>
+        </w:rPr>
+        <w:t xml:space="preserve">, K., </w:t>
+      </w:r>
+      <w:r>
+        <w:rPr>
+          <w:rFonts w:ascii="Arial" w:hAnsi="Arial" w:cs="Arial"/>
+        </w:rPr>
+        <w:t>Barton</w:t>
+      </w:r>
+      <w:r>
+        <w:rPr>
+          <w:rFonts w:ascii="Arial" w:hAnsi="Arial" w:cs="Arial"/>
+        </w:rPr>
+        <w:t xml:space="preserve">, J. &amp; </w:t>
+      </w:r>
+      <w:r>
+        <w:rPr>
+          <w:rFonts w:ascii="Arial" w:hAnsi="Arial" w:cs="Arial"/>
+        </w:rPr>
+        <w:t>Abrams</w:t>
+      </w:r>
+      <w:r>
+        <w:rPr>
+          <w:rFonts w:ascii="Arial" w:hAnsi="Arial" w:cs="Arial"/>
+        </w:rPr>
+        <w:t>, B. 2020, Chapter 3).</w:t>
       </w:r>
     </w:p>
     <w:p>
@@ -111,73 +339,27 @@
           <w:rFonts w:ascii="Arial" w:hAnsi="Arial" w:cs="Arial"/>
         </w:rPr>
       </w:pPr>
-      <w:r>
-        <w:rPr>
-          <w:rFonts w:ascii="Arial" w:hAnsi="Arial" w:cs="Arial"/>
-          <w:i/>
-          <w:iCs/>
-        </w:rPr>
-        <w:t xml:space="preserve">Is </w:t>
-      </w:r>
-      <w:proofErr w:type="spellStart"/>
-      <w:r>
-        <w:rPr>
-          <w:rFonts w:ascii="Arial" w:hAnsi="Arial" w:cs="Arial"/>
-          <w:i/>
-          <w:iCs/>
-        </w:rPr>
-        <w:t>this</w:t>
-      </w:r>
-      <w:proofErr w:type="spellEnd"/>
-      <w:r>
-        <w:rPr>
-          <w:rFonts w:ascii="Arial" w:hAnsi="Arial" w:cs="Arial"/>
-          <w:i/>
-          <w:iCs/>
-        </w:rPr>
-        <w:t xml:space="preserve"> </w:t>
-      </w:r>
-      <w:proofErr w:type="spellStart"/>
-      <w:r>
-        <w:rPr>
-          <w:rFonts w:ascii="Arial" w:hAnsi="Arial" w:cs="Arial"/>
-          <w:i/>
-          <w:iCs/>
-        </w:rPr>
-        <w:t>document</w:t>
-      </w:r>
-      <w:proofErr w:type="spellEnd"/>
-      <w:r>
-        <w:rPr>
-          <w:rFonts w:ascii="Arial" w:hAnsi="Arial" w:cs="Arial"/>
-          <w:i/>
-          <w:iCs/>
-        </w:rPr>
-        <w:t xml:space="preserve"> </w:t>
-      </w:r>
-      <w:proofErr w:type="spellStart"/>
-      <w:r>
-        <w:rPr>
-          <w:rFonts w:ascii="Arial" w:hAnsi="Arial" w:cs="Arial"/>
-          <w:i/>
-          <w:iCs/>
-        </w:rPr>
-        <w:t>following</w:t>
-      </w:r>
-      <w:proofErr w:type="spellEnd"/>
-      <w:r>
-        <w:rPr>
-          <w:rFonts w:ascii="Arial" w:hAnsi="Arial" w:cs="Arial"/>
-          <w:i/>
-          <w:iCs/>
-        </w:rPr>
-        <w:t xml:space="preserve"> .NET guidelines?</w:t>
-      </w:r>
-      <w:r>
-        <w:rPr>
-          <w:rFonts w:ascii="Arial" w:hAnsi="Arial" w:cs="Arial"/>
-        </w:rPr>
-        <w:t xml:space="preserve"> </w:t>
+      <w:proofErr w:type="spellStart"/>
+      <w:proofErr w:type="gramStart"/>
+      <w:r>
+        <w:rPr>
+          <w:rFonts w:ascii="Arial" w:hAnsi="Arial" w:cs="Arial"/>
+        </w:rPr>
+        <w:t>camelCase</w:t>
+      </w:r>
+      <w:proofErr w:type="spellEnd"/>
+      <w:proofErr w:type="gramEnd"/>
+      <w:r>
+        <w:rPr>
+          <w:rFonts w:ascii="Arial" w:hAnsi="Arial" w:cs="Arial"/>
+        </w:rPr>
+        <w:t>:</w:t>
+      </w:r>
+      <w:r>
+        <w:rPr>
+          <w:rFonts w:ascii="Arial" w:hAnsi="Arial" w:cs="Arial"/>
+        </w:rPr>
+        <w:t xml:space="preserve"> Brukt for lokale variabler og parameterverdier.</w:t>
       </w:r>
     </w:p>
     <w:p>
@@ -192,6 +374,540 @@
           <w:rFonts w:ascii="Arial" w:hAnsi="Arial" w:cs="Arial"/>
         </w:rPr>
       </w:pPr>
+      <w:proofErr w:type="spellStart"/>
+      <w:r>
+        <w:rPr>
+          <w:rFonts w:ascii="Arial" w:hAnsi="Arial" w:cs="Arial"/>
+        </w:rPr>
+        <w:t>PascalCase</w:t>
+      </w:r>
+      <w:proofErr w:type="spellEnd"/>
+      <w:r>
+        <w:rPr>
+          <w:rFonts w:ascii="Arial" w:hAnsi="Arial" w:cs="Arial"/>
+        </w:rPr>
+        <w:t>:</w:t>
+      </w:r>
+      <w:r>
+        <w:rPr>
+          <w:rFonts w:ascii="Arial" w:hAnsi="Arial" w:cs="Arial"/>
+        </w:rPr>
+        <w:t xml:space="preserve"> Brukt for klasser, metoder, </w:t>
+      </w:r>
+      <w:proofErr w:type="spellStart"/>
+      <w:r>
+        <w:rPr>
+          <w:rFonts w:ascii="Arial" w:hAnsi="Arial" w:cs="Arial"/>
+        </w:rPr>
+        <w:t>interfaces</w:t>
+      </w:r>
+      <w:proofErr w:type="spellEnd"/>
+      <w:r>
+        <w:rPr>
+          <w:rFonts w:ascii="Arial" w:hAnsi="Arial" w:cs="Arial"/>
+        </w:rPr>
+        <w:t xml:space="preserve">, navn på </w:t>
+      </w:r>
+      <w:proofErr w:type="spellStart"/>
+      <w:r>
+        <w:rPr>
+          <w:rFonts w:ascii="Arial" w:hAnsi="Arial" w:cs="Arial"/>
+        </w:rPr>
+        <w:t>namespaces</w:t>
+      </w:r>
+      <w:proofErr w:type="spellEnd"/>
+      <w:r>
+        <w:rPr>
+          <w:rFonts w:ascii="Arial" w:hAnsi="Arial" w:cs="Arial"/>
+        </w:rPr>
+        <w:t xml:space="preserve"> og offentlige medlemmer.</w:t>
+      </w:r>
+    </w:p>
+    <w:p>
+      <w:pPr>
+        <w:pStyle w:val="Listeavsnitt"/>
+        <w:numPr>
+          <w:ilvl w:val="0"/>
+          <w:numId w:val="4"/>
+        </w:numPr>
+        <w:spacing w:line="360" w:lineRule="auto"/>
+        <w:rPr>
+          <w:rFonts w:ascii="Arial" w:hAnsi="Arial" w:cs="Arial"/>
+        </w:rPr>
+      </w:pPr>
+      <w:r>
+        <w:rPr>
+          <w:rFonts w:ascii="Arial" w:hAnsi="Arial" w:cs="Arial"/>
+        </w:rPr>
+        <w:t xml:space="preserve">Understrek-prefiks: Brukt for å markere </w:t>
+      </w:r>
+      <w:r>
+        <w:rPr>
+          <w:rFonts w:ascii="Arial" w:hAnsi="Arial" w:cs="Arial"/>
+          <w:i/>
+          <w:iCs/>
+        </w:rPr>
+        <w:t xml:space="preserve">private </w:t>
+      </w:r>
+      <w:r>
+        <w:rPr>
+          <w:rFonts w:ascii="Arial" w:hAnsi="Arial" w:cs="Arial"/>
+        </w:rPr>
+        <w:t>felt i klasser</w:t>
+      </w:r>
+    </w:p>
+    <w:p>
+      <w:pPr>
+        <w:spacing w:line="360" w:lineRule="auto"/>
+        <w:rPr>
+          <w:rFonts w:ascii="Arial" w:hAnsi="Arial" w:cs="Arial"/>
+        </w:rPr>
+      </w:pPr>
+    </w:p>
+    <w:p>
+      <w:pPr>
+        <w:spacing w:line="360" w:lineRule="auto"/>
+        <w:rPr>
+          <w:rFonts w:ascii="Arial" w:hAnsi="Arial" w:cs="Arial"/>
+          <w:sz w:val="28"/>
+          <w:szCs w:val="28"/>
+        </w:rPr>
+      </w:pPr>
+      <w:r>
+        <w:rPr>
+          <w:rFonts w:ascii="Arial" w:hAnsi="Arial" w:cs="Arial"/>
+          <w:sz w:val="28"/>
+          <w:szCs w:val="28"/>
+        </w:rPr>
+        <w:t>Type design</w:t>
+      </w:r>
+    </w:p>
+    <w:p>
+      <w:pPr>
+        <w:spacing w:line="360" w:lineRule="auto"/>
+        <w:rPr>
+          <w:rFonts w:ascii="Arial" w:hAnsi="Arial" w:cs="Arial"/>
+        </w:rPr>
+      </w:pPr>
+      <w:r>
+        <w:rPr>
+          <w:rFonts w:ascii="Arial" w:hAnsi="Arial" w:cs="Arial"/>
+        </w:rPr>
+        <w:t xml:space="preserve">For type design har jeg benyttet klasser og </w:t>
+      </w:r>
+      <w:proofErr w:type="spellStart"/>
+      <w:r>
+        <w:rPr>
+          <w:rFonts w:ascii="Arial" w:hAnsi="Arial" w:cs="Arial"/>
+        </w:rPr>
+        <w:t>interfaces</w:t>
+      </w:r>
+      <w:proofErr w:type="spellEnd"/>
+      <w:r>
+        <w:rPr>
+          <w:rFonts w:ascii="Arial" w:hAnsi="Arial" w:cs="Arial"/>
+        </w:rPr>
+        <w:t xml:space="preserve">, men foreløpig ikke </w:t>
+      </w:r>
+      <w:proofErr w:type="spellStart"/>
+      <w:r>
+        <w:rPr>
+          <w:rFonts w:ascii="Arial" w:hAnsi="Arial" w:cs="Arial"/>
+        </w:rPr>
+        <w:t>enums</w:t>
+      </w:r>
+      <w:proofErr w:type="spellEnd"/>
+      <w:r>
+        <w:rPr>
+          <w:rFonts w:ascii="Arial" w:hAnsi="Arial" w:cs="Arial"/>
+        </w:rPr>
+        <w:t xml:space="preserve"> eller abstrakte klasser. </w:t>
+      </w:r>
+    </w:p>
+    <w:p>
+      <w:pPr>
+        <w:pStyle w:val="Listeavsnitt"/>
+        <w:numPr>
+          <w:ilvl w:val="0"/>
+          <w:numId w:val="4"/>
+        </w:numPr>
+        <w:spacing w:line="360" w:lineRule="auto"/>
+        <w:rPr>
+          <w:rFonts w:ascii="Arial" w:hAnsi="Arial" w:cs="Arial"/>
+        </w:rPr>
+      </w:pPr>
+      <w:r>
+        <w:rPr>
+          <w:rFonts w:ascii="Arial" w:hAnsi="Arial" w:cs="Arial"/>
+        </w:rPr>
+        <w:t xml:space="preserve">Interfaces er definert med I-prefiks og </w:t>
+      </w:r>
+      <w:proofErr w:type="spellStart"/>
+      <w:r>
+        <w:rPr>
+          <w:rFonts w:ascii="Arial" w:hAnsi="Arial" w:cs="Arial"/>
+        </w:rPr>
+        <w:t>PascalCase</w:t>
+      </w:r>
+      <w:proofErr w:type="spellEnd"/>
+      <w:r>
+        <w:rPr>
+          <w:rFonts w:ascii="Arial" w:hAnsi="Arial" w:cs="Arial"/>
+        </w:rPr>
+        <w:t>, og benyttet for å definere såkalte kontrakter mellom tjenester, slik at løsningen er fleksibel og lettere kan utvides med nye implementasjoner.</w:t>
+      </w:r>
+    </w:p>
+    <w:p>
+      <w:pPr>
+        <w:pStyle w:val="Listeavsnitt"/>
+        <w:numPr>
+          <w:ilvl w:val="0"/>
+          <w:numId w:val="4"/>
+        </w:numPr>
+        <w:spacing w:line="360" w:lineRule="auto"/>
+        <w:rPr>
+          <w:rFonts w:ascii="Arial" w:hAnsi="Arial" w:cs="Arial"/>
+        </w:rPr>
+      </w:pPr>
+      <w:r>
+        <w:rPr>
+          <w:rFonts w:ascii="Arial" w:hAnsi="Arial" w:cs="Arial"/>
+        </w:rPr>
+        <w:t>Abstrakte klasser er ikke benyttet, ettersom jeg ikke har sett på det som nødvendig i dette prosjektet</w:t>
+      </w:r>
+      <w:r>
+        <w:rPr>
+          <w:rFonts w:ascii="Arial" w:hAnsi="Arial" w:cs="Arial"/>
+        </w:rPr>
+        <w:t xml:space="preserve">, ettersom jeg ikke har en felles implementasjon for flere </w:t>
+      </w:r>
+      <w:proofErr w:type="spellStart"/>
+      <w:r>
+        <w:rPr>
+          <w:rFonts w:ascii="Arial" w:hAnsi="Arial" w:cs="Arial"/>
+        </w:rPr>
+        <w:t>sublasser</w:t>
+      </w:r>
+      <w:proofErr w:type="spellEnd"/>
+      <w:r>
+        <w:rPr>
+          <w:rFonts w:ascii="Arial" w:hAnsi="Arial" w:cs="Arial"/>
+        </w:rPr>
+        <w:t xml:space="preserve">. </w:t>
+      </w:r>
+      <w:r>
+        <w:rPr>
+          <w:rFonts w:ascii="Arial" w:hAnsi="Arial" w:cs="Arial"/>
+        </w:rPr>
+        <w:t>Abstrakte klasser benyttes når man ikke vil lage faktiske objekter av en klasse.</w:t>
+      </w:r>
+    </w:p>
+    <w:p>
+      <w:pPr>
+        <w:pStyle w:val="Listeavsnitt"/>
+        <w:numPr>
+          <w:ilvl w:val="0"/>
+          <w:numId w:val="4"/>
+        </w:numPr>
+        <w:spacing w:line="360" w:lineRule="auto"/>
+        <w:rPr>
+          <w:rFonts w:ascii="Arial" w:hAnsi="Arial" w:cs="Arial"/>
+        </w:rPr>
+      </w:pPr>
+      <w:proofErr w:type="spellStart"/>
+      <w:r>
+        <w:rPr>
+          <w:rFonts w:ascii="Arial" w:hAnsi="Arial" w:cs="Arial"/>
+        </w:rPr>
+        <w:t>Enums</w:t>
+      </w:r>
+      <w:proofErr w:type="spellEnd"/>
+      <w:r>
+        <w:rPr>
+          <w:rFonts w:ascii="Arial" w:hAnsi="Arial" w:cs="Arial"/>
+        </w:rPr>
+        <w:t xml:space="preserve"> er ikke </w:t>
+      </w:r>
+      <w:proofErr w:type="gramStart"/>
+      <w:r>
+        <w:rPr>
+          <w:rFonts w:ascii="Arial" w:hAnsi="Arial" w:cs="Arial"/>
+        </w:rPr>
+        <w:t>implementert</w:t>
+      </w:r>
+      <w:proofErr w:type="gramEnd"/>
+      <w:r>
+        <w:rPr>
+          <w:rFonts w:ascii="Arial" w:hAnsi="Arial" w:cs="Arial"/>
+        </w:rPr>
+        <w:t xml:space="preserve"> ennå. </w:t>
+      </w:r>
+      <w:proofErr w:type="spellStart"/>
+      <w:r>
+        <w:rPr>
+          <w:rFonts w:ascii="Arial" w:hAnsi="Arial" w:cs="Arial"/>
+        </w:rPr>
+        <w:t>Enums</w:t>
+      </w:r>
+      <w:proofErr w:type="spellEnd"/>
+      <w:r>
+        <w:rPr>
+          <w:rFonts w:ascii="Arial" w:hAnsi="Arial" w:cs="Arial"/>
+        </w:rPr>
+        <w:t xml:space="preserve"> er ment for faste verdier, noe jeg ikke har </w:t>
+      </w:r>
+      <w:proofErr w:type="gramStart"/>
+      <w:r>
+        <w:rPr>
+          <w:rFonts w:ascii="Arial" w:hAnsi="Arial" w:cs="Arial"/>
+        </w:rPr>
+        <w:t>implementert</w:t>
+      </w:r>
+      <w:proofErr w:type="gramEnd"/>
+      <w:r>
+        <w:rPr>
+          <w:rFonts w:ascii="Arial" w:hAnsi="Arial" w:cs="Arial"/>
+        </w:rPr>
+        <w:t xml:space="preserve">. I arbeidskrav 2, ser jeg kanskje for meg å </w:t>
+      </w:r>
+      <w:proofErr w:type="gramStart"/>
+      <w:r>
+        <w:rPr>
+          <w:rFonts w:ascii="Arial" w:hAnsi="Arial" w:cs="Arial"/>
+        </w:rPr>
+        <w:t>implementere</w:t>
+      </w:r>
+      <w:proofErr w:type="gramEnd"/>
+      <w:r>
+        <w:rPr>
+          <w:rFonts w:ascii="Arial" w:hAnsi="Arial" w:cs="Arial"/>
+        </w:rPr>
+        <w:t xml:space="preserve"> </w:t>
+      </w:r>
+      <w:r>
+        <w:rPr>
+          <w:rFonts w:ascii="Arial" w:hAnsi="Arial" w:cs="Arial"/>
+        </w:rPr>
+        <w:lastRenderedPageBreak/>
+        <w:t xml:space="preserve">en rabattløsning, hvor de ulike rabattsummene eller prosentene kan defineres som </w:t>
+      </w:r>
+      <w:proofErr w:type="spellStart"/>
+      <w:r>
+        <w:rPr>
+          <w:rFonts w:ascii="Arial" w:hAnsi="Arial" w:cs="Arial"/>
+        </w:rPr>
+        <w:t>enum</w:t>
+      </w:r>
+      <w:proofErr w:type="spellEnd"/>
+      <w:r>
+        <w:rPr>
+          <w:rFonts w:ascii="Arial" w:hAnsi="Arial" w:cs="Arial"/>
+        </w:rPr>
+        <w:t>.</w:t>
+      </w:r>
+    </w:p>
+    <w:p>
+      <w:pPr>
+        <w:spacing w:line="360" w:lineRule="auto"/>
+        <w:rPr>
+          <w:rFonts w:ascii="Arial" w:hAnsi="Arial" w:cs="Arial"/>
+          <w:sz w:val="28"/>
+          <w:szCs w:val="28"/>
+        </w:rPr>
+      </w:pPr>
+      <w:proofErr w:type="spellStart"/>
+      <w:r>
+        <w:rPr>
+          <w:rFonts w:ascii="Arial" w:hAnsi="Arial" w:cs="Arial"/>
+          <w:sz w:val="28"/>
+          <w:szCs w:val="28"/>
+        </w:rPr>
+        <w:t>Member</w:t>
+      </w:r>
+      <w:proofErr w:type="spellEnd"/>
+      <w:r>
+        <w:rPr>
+          <w:rFonts w:ascii="Arial" w:hAnsi="Arial" w:cs="Arial"/>
+          <w:sz w:val="28"/>
+          <w:szCs w:val="28"/>
+        </w:rPr>
+        <w:t xml:space="preserve"> design</w:t>
+      </w:r>
+    </w:p>
+    <w:p>
+      <w:pPr>
+        <w:spacing w:line="360" w:lineRule="auto"/>
+        <w:rPr>
+          <w:rFonts w:ascii="Arial" w:hAnsi="Arial" w:cs="Arial"/>
+        </w:rPr>
+      </w:pPr>
+    </w:p>
+    <w:p>
+      <w:pPr>
+        <w:rPr>
+          <w:rFonts w:ascii="Arial" w:hAnsi="Arial" w:cs="Arial"/>
+        </w:rPr>
+      </w:pPr>
+      <w:r>
+        <w:rPr>
+          <w:rFonts w:ascii="Arial" w:hAnsi="Arial" w:cs="Arial"/>
+        </w:rPr>
+        <w:br w:type="page"/>
+      </w:r>
+    </w:p>
+    <w:p>
+      <w:pPr>
+        <w:spacing w:line="360" w:lineRule="auto"/>
+        <w:jc w:val="center"/>
+        <w:rPr>
+          <w:rFonts w:ascii="Arial" w:hAnsi="Arial" w:cs="Arial"/>
+          <w:sz w:val="32"/>
+          <w:szCs w:val="32"/>
+        </w:rPr>
+      </w:pPr>
+      <w:r>
+        <w:rPr>
+          <w:rFonts w:ascii="Arial" w:hAnsi="Arial" w:cs="Arial"/>
+          <w:sz w:val="32"/>
+          <w:szCs w:val="32"/>
+        </w:rPr>
+        <w:lastRenderedPageBreak/>
+        <w:t>Bruk av Kunstig Intelligens:</w:t>
+      </w:r>
+    </w:p>
+    <w:p>
+      <w:pPr>
+        <w:spacing w:line="360" w:lineRule="auto"/>
+        <w:rPr>
+          <w:rFonts w:ascii="Arial" w:hAnsi="Arial" w:cs="Arial"/>
+        </w:rPr>
+      </w:pPr>
+      <w:r>
+        <w:rPr>
+          <w:rFonts w:ascii="Arial" w:hAnsi="Arial" w:cs="Arial"/>
+        </w:rPr>
+        <w:t xml:space="preserve">Gjennom oppgaven har jeg brukt </w:t>
+      </w:r>
+      <w:r>
+        <w:rPr>
+          <w:rFonts w:ascii="Arial" w:hAnsi="Arial" w:cs="Arial"/>
+        </w:rPr>
+        <w:t>GitHub</w:t>
+      </w:r>
+      <w:r>
+        <w:rPr>
+          <w:rFonts w:ascii="Arial" w:hAnsi="Arial" w:cs="Arial"/>
+        </w:rPr>
+        <w:t xml:space="preserve"> sin </w:t>
+      </w:r>
+      <w:proofErr w:type="spellStart"/>
+      <w:r>
+        <w:rPr>
+          <w:rFonts w:ascii="Arial" w:hAnsi="Arial" w:cs="Arial"/>
+        </w:rPr>
+        <w:t>Copilot</w:t>
+      </w:r>
+      <w:proofErr w:type="spellEnd"/>
+      <w:r>
+        <w:rPr>
+          <w:rFonts w:ascii="Arial" w:hAnsi="Arial" w:cs="Arial"/>
+        </w:rPr>
+        <w:t xml:space="preserve"> for ulike ting. Noen av tingene jeg har spurt jevnlig er spørsmål som dette:</w:t>
+      </w:r>
+    </w:p>
+    <w:p>
+      <w:pPr>
+        <w:pStyle w:val="Listeavsnitt"/>
+        <w:numPr>
+          <w:ilvl w:val="0"/>
+          <w:numId w:val="4"/>
+        </w:numPr>
+        <w:spacing w:line="360" w:lineRule="auto"/>
+        <w:rPr>
+          <w:rFonts w:ascii="Arial" w:hAnsi="Arial" w:cs="Arial"/>
+        </w:rPr>
+      </w:pPr>
+      <w:r>
+        <w:rPr>
+          <w:rFonts w:ascii="Arial" w:hAnsi="Arial" w:cs="Arial"/>
+          <w:i/>
+          <w:iCs/>
+        </w:rPr>
+        <w:t xml:space="preserve">Is </w:t>
+      </w:r>
+      <w:proofErr w:type="spellStart"/>
+      <w:r>
+        <w:rPr>
+          <w:rFonts w:ascii="Arial" w:hAnsi="Arial" w:cs="Arial"/>
+          <w:i/>
+          <w:iCs/>
+        </w:rPr>
+        <w:t>this</w:t>
+      </w:r>
+      <w:proofErr w:type="spellEnd"/>
+      <w:r>
+        <w:rPr>
+          <w:rFonts w:ascii="Arial" w:hAnsi="Arial" w:cs="Arial"/>
+          <w:i/>
+          <w:iCs/>
+        </w:rPr>
+        <w:t xml:space="preserve"> </w:t>
+      </w:r>
+      <w:proofErr w:type="spellStart"/>
+      <w:r>
+        <w:rPr>
+          <w:rFonts w:ascii="Arial" w:hAnsi="Arial" w:cs="Arial"/>
+          <w:i/>
+          <w:iCs/>
+        </w:rPr>
+        <w:t>document</w:t>
+      </w:r>
+      <w:proofErr w:type="spellEnd"/>
+      <w:r>
+        <w:rPr>
+          <w:rFonts w:ascii="Arial" w:hAnsi="Arial" w:cs="Arial"/>
+          <w:i/>
+          <w:iCs/>
+        </w:rPr>
+        <w:t xml:space="preserve"> </w:t>
+      </w:r>
+      <w:proofErr w:type="spellStart"/>
+      <w:r>
+        <w:rPr>
+          <w:rFonts w:ascii="Arial" w:hAnsi="Arial" w:cs="Arial"/>
+          <w:i/>
+          <w:iCs/>
+        </w:rPr>
+        <w:t>following</w:t>
+      </w:r>
+      <w:proofErr w:type="spellEnd"/>
+      <w:r>
+        <w:rPr>
+          <w:rFonts w:ascii="Arial" w:hAnsi="Arial" w:cs="Arial"/>
+          <w:i/>
+          <w:iCs/>
+        </w:rPr>
+        <w:t xml:space="preserve"> .NET guidelines?</w:t>
+      </w:r>
+      <w:r>
+        <w:rPr>
+          <w:rFonts w:ascii="Arial" w:hAnsi="Arial" w:cs="Arial"/>
+        </w:rPr>
+        <w:t xml:space="preserve"> </w:t>
+      </w:r>
+    </w:p>
+    <w:p>
+      <w:pPr>
+        <w:pStyle w:val="Listeavsnitt"/>
+        <w:numPr>
+          <w:ilvl w:val="0"/>
+          <w:numId w:val="4"/>
+        </w:numPr>
+        <w:spacing w:line="360" w:lineRule="auto"/>
+        <w:rPr>
+          <w:rFonts w:ascii="Arial" w:hAnsi="Arial" w:cs="Arial"/>
+        </w:rPr>
+      </w:pPr>
       <w:r>
         <w:rPr>
           <w:rFonts w:ascii="Arial" w:hAnsi="Arial" w:cs="Arial"/>
@@ -320,13 +1036,7 @@
         <w:rPr>
           <w:rFonts w:ascii="Arial" w:hAnsi="Arial" w:cs="Arial"/>
         </w:rPr>
-        <w:t xml:space="preserve">For å nevne noen situasjoner når dette er brukt, kan være når jeg har skrevet metoder, laget feilhåndteringer eller liknende. Jeg alene har selvfølgelig prøvd å </w:t>
-      </w:r>
-      <w:r>
-        <w:rPr>
-          <w:rFonts w:ascii="Arial" w:hAnsi="Arial" w:cs="Arial"/>
-        </w:rPr>
-        <w:t xml:space="preserve">følge retningslinjer ut ifra det vi har lært og lest i læreboken. Det er derimot vært veldig lærerikt, og hjelpsomt å kunne få verifisert om det man har skrevet er riktig. I tillegg har jeg noen ganger blingset, og fått tips til hvordan jeg heller burde ha skrevet det. </w:t>
+        <w:t xml:space="preserve">For å nevne noen situasjoner når dette er brukt, kan være når jeg har skrevet metoder, laget feilhåndteringer eller liknende. Jeg alene har selvfølgelig prøvd å følge retningslinjer ut ifra det vi har lært og lest i læreboken. Det er derimot vært veldig lærerikt, og hjelpsomt å kunne få verifisert om det man har skrevet er riktig. I tillegg har jeg noen ganger blingset, og fått tips til hvordan jeg heller burde ha skrevet det. </w:t>
       </w:r>
     </w:p>
     <w:p>
@@ -340,13 +1050,7 @@
         <w:rPr>
           <w:rFonts w:ascii="Arial" w:hAnsi="Arial" w:cs="Arial"/>
         </w:rPr>
-        <w:t>Jeg har også spurt om tips til hvordan jeg kan forkorte kode jeg har skrevet. Noen eksempler på hvor jeg har brukt dette er ved if-tester med én sjekk. Her skrev jeg originalt som første figur under viser. Det som skjedde, var at dette tok etter hvert veldig mye plass i dokumentet, og jeg endte med å måtte bruke 4 linjer, for én if-test. Jeg spurte derfor, om dette kunne forkortes, men likevel følge retningslinjene. Andre figuren viser de</w:t>
-      </w:r>
-      <w:r>
-        <w:rPr>
-          <w:rFonts w:ascii="Arial" w:hAnsi="Arial" w:cs="Arial"/>
-        </w:rPr>
-        <w:t>rfor den forbedrede strukturen, som er plassbesparende.</w:t>
+        <w:t>Jeg har også spurt om tips til hvordan jeg kan forkorte kode jeg har skrevet. Noen eksempler på hvor jeg har brukt dette er ved if-tester med én sjekk. Her skrev jeg originalt som første figur under viser. Det som skjedde, var at dette tok etter hvert veldig mye plass i dokumentet, og jeg endte med å måtte bruke 4 linjer, for én if-test. Jeg spurte derfor, om dette kunne forkortes, men likevel følge retningslinjene. Andre figuren viser derfor den forbedrede strukturen, som er plassbesparende.</w:t>
       </w:r>
       <w:r>
         <w:rPr>
@@ -354,7 +1058,7 @@
           <w:noProof/>
         </w:rPr>
         <w:drawing>
-          <wp:inline distT="0" distB="0" distL="0" distR="0" wp14:anchorId="5C6AE5E6" wp14:editId="649903B2">
+          <wp:inline distT="0" distB="0" distL="0" distR="0" wp14:anchorId="2475D8B2" wp14:editId="5806F6DC">
             <wp:extent cx="5760720" cy="1783715"/>
             <wp:effectExtent l="0" t="0" r="0" b="6985"/>
             <wp:docPr id="306248172" name="Bilde 1" descr="Et bilde som inneholder tekst, skjermbilde, Multimedieprogramvare, Font&#10;&#10;Automatisk generert beskrivelse"/>
@@ -403,7 +1107,7 @@
           <w:noProof/>
         </w:rPr>
         <w:drawing>
-          <wp:inline distT="0" distB="0" distL="0" distR="0" wp14:anchorId="680008CE" wp14:editId="1A26915F">
+          <wp:inline distT="0" distB="0" distL="0" distR="0" wp14:anchorId="1E3939BB" wp14:editId="14686C50">
             <wp:extent cx="5760720" cy="1151890"/>
             <wp:effectExtent l="0" t="0" r="0" b="0"/>
             <wp:docPr id="651313845" name="Bilde 1" descr="Et bilde som inneholder tekst, skjermbilde, forretningskort, Multimedieprogramvare&#10;&#10;Automatisk generert beskrivelse"/>
@@ -505,7 +1209,7 @@
         <w:rPr>
           <w:rFonts w:ascii="Arial" w:hAnsi="Arial" w:cs="Arial"/>
         </w:rPr>
-        <w:t xml:space="preserve">Microsoft sin </w:t>
+        <w:t xml:space="preserve">GitHub sin </w:t>
       </w:r>
       <w:proofErr w:type="spellStart"/>
       <w:r>
@@ -533,18 +1237,307 @@
         <w:rPr>
           <w:rFonts w:ascii="Arial" w:hAnsi="Arial" w:cs="Arial"/>
         </w:rPr>
-        <w:t xml:space="preserve"> har foreslått endringer</w:t>
-      </w:r>
-      <w:r>
-        <w:rPr>
-          <w:rFonts w:ascii="Arial" w:hAnsi="Arial" w:cs="Arial"/>
+        <w:t xml:space="preserve"> har foreslått endringer. </w:t>
+      </w:r>
+      <w:proofErr w:type="spellStart"/>
+      <w:r>
+        <w:rPr>
+          <w:rFonts w:ascii="Arial" w:hAnsi="Arial" w:cs="Arial"/>
+        </w:rPr>
+        <w:t>Copilot</w:t>
+      </w:r>
+      <w:proofErr w:type="spellEnd"/>
+      <w:r>
+        <w:rPr>
+          <w:rFonts w:ascii="Arial" w:hAnsi="Arial" w:cs="Arial"/>
+        </w:rPr>
+        <w:t xml:space="preserve"> ble valgt, ettersom det er godt integrert i </w:t>
+      </w:r>
+      <w:proofErr w:type="spellStart"/>
+      <w:r>
+        <w:rPr>
+          <w:rFonts w:ascii="Arial" w:hAnsi="Arial" w:cs="Arial"/>
+        </w:rPr>
+        <w:t>VsCode</w:t>
+      </w:r>
+      <w:proofErr w:type="spellEnd"/>
+      <w:r>
+        <w:rPr>
+          <w:rFonts w:ascii="Arial" w:hAnsi="Arial" w:cs="Arial"/>
+        </w:rPr>
+        <w:t>, og har ubegrenset med spørringer, grunnet lisens fra skolen.</w:t>
+      </w:r>
+    </w:p>
+    <w:p>
+      <w:pPr>
+        <w:rPr>
+          <w:rFonts w:ascii="Arial" w:hAnsi="Arial" w:cs="Arial"/>
+        </w:rPr>
+      </w:pPr>
+      <w:r>
+        <w:rPr>
+          <w:rFonts w:ascii="Arial" w:hAnsi="Arial" w:cs="Arial"/>
+        </w:rPr>
+        <w:br w:type="page"/>
+      </w:r>
+    </w:p>
+    <w:p>
+      <w:pPr>
+        <w:spacing w:line="360" w:lineRule="auto"/>
+        <w:rPr>
+          <w:rFonts w:ascii="Arial" w:hAnsi="Arial" w:cs="Arial"/>
+        </w:rPr>
+      </w:pPr>
+      <w:r>
+        <w:rPr>
+          <w:rFonts w:ascii="Arial" w:hAnsi="Arial" w:cs="Arial"/>
+        </w:rPr>
+        <w:lastRenderedPageBreak/>
+        <w:t xml:space="preserve">Kilder: </w:t>
+      </w:r>
+    </w:p>
+    <w:p>
+      <w:pPr>
+        <w:spacing w:line="360" w:lineRule="auto"/>
+        <w:rPr>
+          <w:rFonts w:ascii="Arial" w:hAnsi="Arial" w:cs="Arial"/>
+        </w:rPr>
+      </w:pPr>
+      <w:proofErr w:type="spellStart"/>
+      <w:r>
+        <w:rPr>
+          <w:rFonts w:ascii="Arial" w:hAnsi="Arial" w:cs="Arial"/>
+        </w:rPr>
+        <w:t>Cwalina</w:t>
+      </w:r>
+      <w:proofErr w:type="spellEnd"/>
+      <w:r>
+        <w:rPr>
+          <w:rFonts w:ascii="Arial" w:hAnsi="Arial" w:cs="Arial"/>
+        </w:rPr>
+        <w:t xml:space="preserve">, K., </w:t>
+      </w:r>
+      <w:r>
+        <w:rPr>
+          <w:rFonts w:ascii="Arial" w:hAnsi="Arial" w:cs="Arial"/>
+        </w:rPr>
+        <w:t>Barton</w:t>
+      </w:r>
+      <w:r>
+        <w:rPr>
+          <w:rFonts w:ascii="Arial" w:hAnsi="Arial" w:cs="Arial"/>
+        </w:rPr>
+        <w:t xml:space="preserve">, J. &amp; </w:t>
+      </w:r>
+      <w:r>
+        <w:rPr>
+          <w:rFonts w:ascii="Arial" w:hAnsi="Arial" w:cs="Arial"/>
+        </w:rPr>
+        <w:t>Abrams</w:t>
+      </w:r>
+      <w:r>
+        <w:rPr>
+          <w:rFonts w:ascii="Arial" w:hAnsi="Arial" w:cs="Arial"/>
+        </w:rPr>
+        <w:t xml:space="preserve">, B. (2020). </w:t>
+      </w:r>
+      <w:r>
+        <w:rPr>
+          <w:rFonts w:ascii="Arial" w:hAnsi="Arial" w:cs="Arial"/>
+          <w:i/>
+          <w:iCs/>
+        </w:rPr>
+        <w:t xml:space="preserve">Framework Design Guidelines </w:t>
+      </w:r>
+      <w:r>
+        <w:rPr>
+          <w:rFonts w:ascii="Arial" w:hAnsi="Arial" w:cs="Arial"/>
+        </w:rPr>
+        <w:t>(</w:t>
+      </w:r>
+      <w:proofErr w:type="spellStart"/>
+      <w:r>
+        <w:rPr>
+          <w:rFonts w:ascii="Arial" w:hAnsi="Arial" w:cs="Arial"/>
+        </w:rPr>
+        <w:t>third</w:t>
+      </w:r>
+      <w:proofErr w:type="spellEnd"/>
+      <w:r>
+        <w:rPr>
+          <w:rFonts w:ascii="Arial" w:hAnsi="Arial" w:cs="Arial"/>
+        </w:rPr>
+        <w:t xml:space="preserve"> </w:t>
+      </w:r>
+      <w:proofErr w:type="spellStart"/>
+      <w:r>
+        <w:rPr>
+          <w:rFonts w:ascii="Arial" w:hAnsi="Arial" w:cs="Arial"/>
+        </w:rPr>
+        <w:t>edition</w:t>
+      </w:r>
+      <w:proofErr w:type="spellEnd"/>
+      <w:r>
+        <w:rPr>
+          <w:rFonts w:ascii="Arial" w:hAnsi="Arial" w:cs="Arial"/>
+        </w:rPr>
+        <w:t xml:space="preserve">). </w:t>
+      </w:r>
+      <w:proofErr w:type="spellStart"/>
+      <w:r>
+        <w:rPr>
+          <w:rFonts w:ascii="Arial" w:hAnsi="Arial" w:cs="Arial"/>
+        </w:rPr>
+        <w:t>Addison-Wesley</w:t>
+      </w:r>
+      <w:proofErr w:type="spellEnd"/>
+      <w:r>
+        <w:rPr>
+          <w:rFonts w:ascii="Arial" w:hAnsi="Arial" w:cs="Arial"/>
+        </w:rPr>
+        <w:t>.</w:t>
+      </w:r>
+    </w:p>
+    <w:p>
+      <w:pPr>
+        <w:spacing w:line="360" w:lineRule="auto"/>
+        <w:rPr>
+          <w:rFonts w:ascii="Arial" w:hAnsi="Arial" w:cs="Arial"/>
+        </w:rPr>
+      </w:pPr>
+      <w:r>
+        <w:rPr>
+          <w:rFonts w:ascii="Arial" w:hAnsi="Arial" w:cs="Arial"/>
+        </w:rPr>
+        <w:t>GitHub</w:t>
+      </w:r>
+      <w:r>
+        <w:rPr>
+          <w:rFonts w:ascii="Arial" w:hAnsi="Arial" w:cs="Arial"/>
+        </w:rPr>
+        <w:t>. (202</w:t>
+      </w:r>
+      <w:r>
+        <w:rPr>
+          <w:rFonts w:ascii="Arial" w:hAnsi="Arial" w:cs="Arial"/>
+        </w:rPr>
+        <w:t>5</w:t>
+      </w:r>
+      <w:r>
+        <w:rPr>
+          <w:rFonts w:ascii="Arial" w:hAnsi="Arial" w:cs="Arial"/>
+        </w:rPr>
+        <w:t>). </w:t>
+      </w:r>
+      <w:r>
+        <w:rPr>
+          <w:rFonts w:ascii="Arial" w:hAnsi="Arial" w:cs="Arial"/>
+          <w:i/>
+          <w:iCs/>
+        </w:rPr>
+        <w:t xml:space="preserve">GitHub </w:t>
+      </w:r>
+      <w:proofErr w:type="spellStart"/>
+      <w:r>
+        <w:rPr>
+          <w:rFonts w:ascii="Arial" w:hAnsi="Arial" w:cs="Arial"/>
+          <w:i/>
+          <w:iCs/>
+        </w:rPr>
+        <w:t>Copilot</w:t>
+      </w:r>
+      <w:proofErr w:type="spellEnd"/>
+      <w:r>
+        <w:rPr>
+          <w:rFonts w:ascii="Arial" w:hAnsi="Arial" w:cs="Arial"/>
+          <w:i/>
+          <w:iCs/>
+        </w:rPr>
+        <w:t xml:space="preserve"> - Your AI pair programmer</w:t>
+      </w:r>
+      <w:r>
+        <w:rPr>
+          <w:rFonts w:ascii="Arial" w:hAnsi="Arial" w:cs="Arial"/>
+        </w:rPr>
+        <w:t xml:space="preserve"> (GPT-4o)</w:t>
+      </w:r>
+      <w:r>
+        <w:rPr>
+          <w:rFonts w:ascii="Arial" w:hAnsi="Arial" w:cs="Arial"/>
+          <w:i/>
+          <w:iCs/>
         </w:rPr>
         <w:t xml:space="preserve">. </w:t>
       </w:r>
-      <w:proofErr w:type="spellStart"/>
-      <w:r>
-        <w:rPr>
-          <w:rFonts w:ascii="Arial" w:hAnsi="Arial" w:cs="Arial"/>
+      <w:hyperlink r:id="rId8" w:history="1">
+        <w:r>
+          <w:rPr>
+            <w:rStyle w:val="Hyperkobling"/>
+            <w:rFonts w:ascii="Arial" w:hAnsi="Arial" w:cs="Arial"/>
+          </w:rPr>
+          <w:t>https://marketplace.visualstudio.com/items?itemName=GitHub.copilot</w:t>
+        </w:r>
+      </w:hyperlink>
+      <w:r>
+        <w:rPr>
+          <w:rFonts w:ascii="Arial" w:hAnsi="Arial" w:cs="Arial"/>
+        </w:rPr>
+        <w:t xml:space="preserve"> </w:t>
+      </w:r>
+    </w:p>
+    <w:p>
+      <w:pPr>
+        <w:spacing w:line="360" w:lineRule="auto"/>
+        <w:rPr>
+          <w:rFonts w:ascii="Arial" w:hAnsi="Arial" w:cs="Arial"/>
+        </w:rPr>
+      </w:pPr>
+      <w:r>
+        <w:rPr>
+          <w:rFonts w:ascii="Arial" w:hAnsi="Arial" w:cs="Arial"/>
+        </w:rPr>
+        <w:t>GitHub</w:t>
+      </w:r>
+      <w:r>
+        <w:rPr>
+          <w:rFonts w:ascii="Arial" w:hAnsi="Arial" w:cs="Arial"/>
+        </w:rPr>
+        <w:t>. (202</w:t>
+      </w:r>
+      <w:r>
+        <w:rPr>
+          <w:rFonts w:ascii="Arial" w:hAnsi="Arial" w:cs="Arial"/>
+        </w:rPr>
+        <w:t>5</w:t>
+      </w:r>
+      <w:r>
+        <w:rPr>
+          <w:rFonts w:ascii="Arial" w:hAnsi="Arial" w:cs="Arial"/>
+        </w:rPr>
+        <w:t>). </w:t>
+      </w:r>
+      <w:r>
+        <w:rPr>
+          <w:rFonts w:ascii="Arial" w:hAnsi="Arial" w:cs="Arial"/>
+          <w:i/>
+          <w:iCs/>
+        </w:rPr>
+        <w:t>GitHub</w:t>
+      </w:r>
+      <w:r>
+        <w:rPr>
+          <w:rFonts w:ascii="Arial" w:hAnsi="Arial" w:cs="Arial"/>
+          <w:i/>
+          <w:iCs/>
+        </w:rPr>
+        <w:t xml:space="preserve"> </w:t>
+      </w:r>
+      <w:proofErr w:type="spellStart"/>
+      <w:r>
+        <w:rPr>
+          <w:rFonts w:ascii="Arial" w:hAnsi="Arial" w:cs="Arial"/>
+          <w:i/>
+          <w:iCs/>
         </w:rPr>
         <w:t>Copilot</w:t>
       </w:r>
@@ -552,80 +1545,136 @@
       <w:r>
         <w:rPr>
           <w:rFonts w:ascii="Arial" w:hAnsi="Arial" w:cs="Arial"/>
-        </w:rPr>
-        <w:t xml:space="preserve"> ble valgt, ettersom det er godt integrert i </w:t>
-      </w:r>
-      <w:proofErr w:type="spellStart"/>
-      <w:r>
-        <w:rPr>
-          <w:rFonts w:ascii="Arial" w:hAnsi="Arial" w:cs="Arial"/>
-        </w:rPr>
-        <w:t>VsCode</w:t>
-      </w:r>
-      <w:proofErr w:type="spellEnd"/>
-      <w:r>
-        <w:rPr>
-          <w:rFonts w:ascii="Arial" w:hAnsi="Arial" w:cs="Arial"/>
-        </w:rPr>
-        <w:t>, og har ubegrenset med spørringer, grunnet lisens fra skolen.</w:t>
-      </w:r>
-    </w:p>
-    <w:p>
-      <w:pPr>
-        <w:rPr>
-          <w:rFonts w:ascii="Arial" w:hAnsi="Arial" w:cs="Arial"/>
-        </w:rPr>
-      </w:pPr>
-      <w:r>
-        <w:rPr>
-          <w:rFonts w:ascii="Arial" w:hAnsi="Arial" w:cs="Arial"/>
-        </w:rPr>
-        <w:br w:type="page"/>
+          <w:i/>
+          <w:iCs/>
+        </w:rPr>
+        <w:t xml:space="preserve"> Chat - </w:t>
+      </w:r>
+      <w:r>
+        <w:rPr>
+          <w:rFonts w:ascii="Arial" w:hAnsi="Arial" w:cs="Arial"/>
+          <w:i/>
+          <w:iCs/>
+        </w:rPr>
+        <w:t xml:space="preserve">AI </w:t>
+      </w:r>
+      <w:proofErr w:type="gramStart"/>
+      <w:r>
+        <w:rPr>
+          <w:rFonts w:ascii="Arial" w:hAnsi="Arial" w:cs="Arial"/>
+          <w:i/>
+          <w:iCs/>
+        </w:rPr>
+        <w:t>chat</w:t>
+      </w:r>
+      <w:proofErr w:type="gramEnd"/>
+      <w:r>
+        <w:rPr>
+          <w:rFonts w:ascii="Arial" w:hAnsi="Arial" w:cs="Arial"/>
+          <w:i/>
+          <w:iCs/>
+        </w:rPr>
+        <w:t xml:space="preserve"> </w:t>
+      </w:r>
+      <w:proofErr w:type="spellStart"/>
+      <w:r>
+        <w:rPr>
+          <w:rFonts w:ascii="Arial" w:hAnsi="Arial" w:cs="Arial"/>
+          <w:i/>
+          <w:iCs/>
+        </w:rPr>
+        <w:t>features</w:t>
+      </w:r>
+      <w:proofErr w:type="spellEnd"/>
+      <w:r>
+        <w:rPr>
+          <w:rFonts w:ascii="Arial" w:hAnsi="Arial" w:cs="Arial"/>
+          <w:i/>
+          <w:iCs/>
+        </w:rPr>
+        <w:t xml:space="preserve"> </w:t>
+      </w:r>
+      <w:proofErr w:type="spellStart"/>
+      <w:r>
+        <w:rPr>
+          <w:rFonts w:ascii="Arial" w:hAnsi="Arial" w:cs="Arial"/>
+          <w:i/>
+          <w:iCs/>
+        </w:rPr>
+        <w:t>powered</w:t>
+      </w:r>
+      <w:proofErr w:type="spellEnd"/>
+      <w:r>
+        <w:rPr>
+          <w:rFonts w:ascii="Arial" w:hAnsi="Arial" w:cs="Arial"/>
+          <w:i/>
+          <w:iCs/>
+        </w:rPr>
+        <w:t xml:space="preserve"> by </w:t>
+      </w:r>
+      <w:proofErr w:type="spellStart"/>
+      <w:r>
+        <w:rPr>
+          <w:rFonts w:ascii="Arial" w:hAnsi="Arial" w:cs="Arial"/>
+          <w:i/>
+          <w:iCs/>
+        </w:rPr>
+        <w:t>Copilot</w:t>
+      </w:r>
+      <w:proofErr w:type="spellEnd"/>
+      <w:r>
+        <w:rPr>
+          <w:rFonts w:ascii="Arial" w:hAnsi="Arial" w:cs="Arial"/>
+          <w:i/>
+          <w:iCs/>
+        </w:rPr>
+        <w:t xml:space="preserve"> </w:t>
+      </w:r>
+      <w:r>
+        <w:rPr>
+          <w:rFonts w:ascii="Arial" w:hAnsi="Arial" w:cs="Arial"/>
+        </w:rPr>
+        <w:t>(GPT-4o)</w:t>
+      </w:r>
+      <w:r>
+        <w:rPr>
+          <w:rFonts w:ascii="Arial" w:hAnsi="Arial" w:cs="Arial"/>
+          <w:i/>
+          <w:iCs/>
+        </w:rPr>
+        <w:t xml:space="preserve">. </w:t>
+      </w:r>
+      <w:hyperlink r:id="rId9" w:history="1">
+        <w:r>
+          <w:rPr>
+            <w:rStyle w:val="Hyperkobling"/>
+            <w:rFonts w:ascii="Arial" w:hAnsi="Arial" w:cs="Arial"/>
+          </w:rPr>
+          <w:t>https://marketplace.visualstudio.com/items?itemName=GitHub.copilot-chat</w:t>
+        </w:r>
+      </w:hyperlink>
+      <w:r>
+        <w:rPr>
+          <w:rFonts w:ascii="Arial" w:hAnsi="Arial" w:cs="Arial"/>
+        </w:rPr>
+        <w:t xml:space="preserve"> </w:t>
       </w:r>
     </w:p>
     <w:p>
       <w:pPr>
         <w:spacing w:line="360" w:lineRule="auto"/>
-        <w:jc w:val="center"/>
-        <w:rPr>
-          <w:rFonts w:ascii="Arial" w:hAnsi="Arial" w:cs="Arial"/>
-          <w:sz w:val="32"/>
-          <w:szCs w:val="32"/>
-        </w:rPr>
-      </w:pPr>
-      <w:r>
-        <w:rPr>
-          <w:rFonts w:ascii="Arial" w:hAnsi="Arial" w:cs="Arial"/>
-          <w:sz w:val="32"/>
-          <w:szCs w:val="32"/>
-        </w:rPr>
-        <w:lastRenderedPageBreak/>
-        <w:t>Håndtering av retningslinjer</w:t>
-      </w:r>
+        <w:rPr>
+          <w:rFonts w:ascii="Arial" w:hAnsi="Arial" w:cs="Arial"/>
+        </w:rPr>
+      </w:pPr>
     </w:p>
     <w:p>
       <w:pPr>
         <w:spacing w:line="360" w:lineRule="auto"/>
         <w:rPr>
           <w:rFonts w:ascii="Arial" w:hAnsi="Arial" w:cs="Arial"/>
-          <w:b/>
-          <w:bCs/>
-          <w:sz w:val="28"/>
-          <w:szCs w:val="28"/>
-        </w:rPr>
-      </w:pPr>
-      <w:proofErr w:type="spellStart"/>
-      <w:r>
-        <w:rPr>
-          <w:rFonts w:ascii="Arial" w:hAnsi="Arial" w:cs="Arial"/>
-          <w:b/>
-          <w:bCs/>
-          <w:sz w:val="28"/>
-          <w:szCs w:val="28"/>
-        </w:rPr>
-        <w:t>Navgivelse</w:t>
-      </w:r>
-      <w:proofErr w:type="spellEnd"/>
+        </w:rPr>
+      </w:pPr>
     </w:p>
     <w:p>
       <w:pPr>
@@ -638,309 +1687,65 @@
         <w:rPr>
           <w:rFonts w:ascii="Arial" w:hAnsi="Arial" w:cs="Arial"/>
         </w:rPr>
-        <w:t>Navngivelse i henhold til .NET retningslinjer har vært en grei opplevelse, og er noe jeg følte jeg fikk til.</w:t>
-      </w:r>
-      <w:r>
-        <w:rPr>
-          <w:rFonts w:ascii="Arial" w:hAnsi="Arial" w:cs="Arial"/>
-        </w:rPr>
-        <w:t xml:space="preserve"> Begreper som </w:t>
-      </w:r>
-      <w:proofErr w:type="spellStart"/>
-      <w:proofErr w:type="gramStart"/>
-      <w:r>
-        <w:rPr>
-          <w:rFonts w:ascii="Arial" w:hAnsi="Arial" w:cs="Arial"/>
-        </w:rPr>
-        <w:t>camelCase</w:t>
-      </w:r>
-      <w:proofErr w:type="spellEnd"/>
-      <w:proofErr w:type="gramEnd"/>
-      <w:r>
-        <w:rPr>
-          <w:rFonts w:ascii="Arial" w:hAnsi="Arial" w:cs="Arial"/>
-        </w:rPr>
-        <w:t xml:space="preserve"> og </w:t>
-      </w:r>
-      <w:proofErr w:type="spellStart"/>
-      <w:r>
-        <w:rPr>
-          <w:rFonts w:ascii="Arial" w:hAnsi="Arial" w:cs="Arial"/>
-        </w:rPr>
-        <w:t>PascalCase</w:t>
-      </w:r>
-      <w:proofErr w:type="spellEnd"/>
-      <w:r>
-        <w:rPr>
-          <w:rFonts w:ascii="Arial" w:hAnsi="Arial" w:cs="Arial"/>
-        </w:rPr>
-        <w:t xml:space="preserve"> er ikke nye begreper, og var ikke vanskelige å implementere i henhold til .NET rammeverket.</w:t>
-      </w:r>
-    </w:p>
-    <w:p>
-      <w:pPr>
-        <w:spacing w:line="360" w:lineRule="auto"/>
-        <w:rPr>
-          <w:rFonts w:ascii="Arial" w:hAnsi="Arial" w:cs="Arial"/>
-        </w:rPr>
-      </w:pPr>
-      <w:r>
-        <w:rPr>
-          <w:rFonts w:ascii="Arial" w:hAnsi="Arial" w:cs="Arial"/>
-        </w:rPr>
-        <w:t>Først og fremst tok jeg det bevis</w:t>
-      </w:r>
-      <w:r>
-        <w:rPr>
-          <w:rFonts w:ascii="Arial" w:hAnsi="Arial" w:cs="Arial"/>
-        </w:rPr>
-        <w:t>s</w:t>
-      </w:r>
-      <w:r>
-        <w:rPr>
-          <w:rFonts w:ascii="Arial" w:hAnsi="Arial" w:cs="Arial"/>
-        </w:rPr>
-        <w:t xml:space="preserve">te valget om å skrive kode på engelsk, og heller kommentere på norsk hvis det var nødvendig. Grunnen til at jeg gjorde dette kommer av, at det er lettere å velge ord </w:t>
-      </w:r>
-      <w:r>
-        <w:rPr>
-          <w:rFonts w:ascii="Arial" w:hAnsi="Arial" w:cs="Arial"/>
-        </w:rPr>
-        <w:t xml:space="preserve">som </w:t>
-      </w:r>
-      <w:r>
-        <w:rPr>
-          <w:rFonts w:ascii="Arial" w:hAnsi="Arial" w:cs="Arial"/>
-        </w:rPr>
-        <w:t xml:space="preserve">er universalt </w:t>
-      </w:r>
-      <w:r>
-        <w:rPr>
-          <w:rFonts w:ascii="Arial" w:hAnsi="Arial" w:cs="Arial"/>
-        </w:rPr>
-        <w:t>fortsatt</w:t>
-      </w:r>
-      <w:r>
-        <w:rPr>
-          <w:rFonts w:ascii="Arial" w:hAnsi="Arial" w:cs="Arial"/>
-        </w:rPr>
-        <w:t xml:space="preserve">, i tillegg så slipper man å tenke på å ikke bruke bokstaver som </w:t>
-      </w:r>
-      <w:r>
-        <w:rPr>
-          <w:rFonts w:ascii="Arial" w:hAnsi="Arial" w:cs="Arial"/>
-          <w:i/>
-          <w:iCs/>
-        </w:rPr>
-        <w:t xml:space="preserve">æ, ø </w:t>
-      </w:r>
-      <w:r>
-        <w:rPr>
-          <w:rFonts w:ascii="Arial" w:hAnsi="Arial" w:cs="Arial"/>
-        </w:rPr>
-        <w:t xml:space="preserve">og </w:t>
-      </w:r>
-      <w:r>
-        <w:rPr>
-          <w:rFonts w:ascii="Arial" w:hAnsi="Arial" w:cs="Arial"/>
-          <w:i/>
-          <w:iCs/>
-        </w:rPr>
-        <w:t>å</w:t>
-      </w:r>
-      <w:r>
-        <w:rPr>
-          <w:rFonts w:ascii="Arial" w:hAnsi="Arial" w:cs="Arial"/>
-          <w:i/>
-          <w:iCs/>
-        </w:rPr>
-        <w:t>.</w:t>
-      </w:r>
-      <w:r>
-        <w:rPr>
-          <w:rFonts w:ascii="Arial" w:hAnsi="Arial" w:cs="Arial"/>
-        </w:rPr>
-        <w:t xml:space="preserve"> I tillegg er det også «standard </w:t>
-      </w:r>
-      <w:proofErr w:type="spellStart"/>
-      <w:r>
-        <w:rPr>
-          <w:rFonts w:ascii="Arial" w:hAnsi="Arial" w:cs="Arial"/>
-        </w:rPr>
-        <w:t>practise</w:t>
-      </w:r>
-      <w:proofErr w:type="spellEnd"/>
-      <w:r>
-        <w:rPr>
-          <w:rFonts w:ascii="Arial" w:hAnsi="Arial" w:cs="Arial"/>
-        </w:rPr>
-        <w:t>» å skrive kode på engelsk.</w:t>
-      </w:r>
-    </w:p>
-    <w:p>
-      <w:pPr>
-        <w:spacing w:line="360" w:lineRule="auto"/>
-        <w:rPr>
-          <w:rFonts w:ascii="Arial" w:hAnsi="Arial" w:cs="Arial"/>
-        </w:rPr>
-      </w:pPr>
-      <w:r>
-        <w:rPr>
-          <w:rFonts w:ascii="Arial" w:hAnsi="Arial" w:cs="Arial"/>
-        </w:rPr>
-        <w:t xml:space="preserve">I prosjektet har jeg fulgt prinsippene med </w:t>
-      </w:r>
-      <w:proofErr w:type="spellStart"/>
-      <w:r>
-        <w:rPr>
-          <w:rFonts w:ascii="Arial" w:hAnsi="Arial" w:cs="Arial"/>
-        </w:rPr>
-        <w:t>camelCasing</w:t>
-      </w:r>
-      <w:proofErr w:type="spellEnd"/>
-      <w:r>
-        <w:rPr>
-          <w:rFonts w:ascii="Arial" w:hAnsi="Arial" w:cs="Arial"/>
-        </w:rPr>
-        <w:t xml:space="preserve"> på parametere, lokale variabler i tillegg til understrek ved private variabler. Videre har jeg benyttet </w:t>
-      </w:r>
-      <w:proofErr w:type="spellStart"/>
-      <w:r>
-        <w:rPr>
-          <w:rFonts w:ascii="Arial" w:hAnsi="Arial" w:cs="Arial"/>
-        </w:rPr>
-        <w:t>PascalCasing</w:t>
-      </w:r>
-      <w:proofErr w:type="spellEnd"/>
-      <w:r>
-        <w:rPr>
-          <w:rFonts w:ascii="Arial" w:hAnsi="Arial" w:cs="Arial"/>
-        </w:rPr>
-        <w:t xml:space="preserve"> på klasser, metoder, </w:t>
-      </w:r>
-      <w:proofErr w:type="spellStart"/>
-      <w:r>
-        <w:rPr>
-          <w:rFonts w:ascii="Arial" w:hAnsi="Arial" w:cs="Arial"/>
-        </w:rPr>
-        <w:t>interfaces</w:t>
-      </w:r>
-      <w:proofErr w:type="spellEnd"/>
-      <w:r>
-        <w:rPr>
-          <w:rFonts w:ascii="Arial" w:hAnsi="Arial" w:cs="Arial"/>
-        </w:rPr>
-        <w:t xml:space="preserve">, </w:t>
-      </w:r>
-      <w:proofErr w:type="spellStart"/>
-      <w:r>
-        <w:rPr>
-          <w:rFonts w:ascii="Arial" w:hAnsi="Arial" w:cs="Arial"/>
-        </w:rPr>
-        <w:t>namespace</w:t>
-      </w:r>
-      <w:proofErr w:type="spellEnd"/>
-      <w:r>
-        <w:rPr>
-          <w:rFonts w:ascii="Arial" w:hAnsi="Arial" w:cs="Arial"/>
-        </w:rPr>
-        <w:t xml:space="preserve"> også videre.</w:t>
-      </w:r>
-    </w:p>
-    <w:p>
-      <w:pPr>
-        <w:spacing w:line="360" w:lineRule="auto"/>
-        <w:rPr>
-          <w:rFonts w:ascii="Arial" w:hAnsi="Arial" w:cs="Arial"/>
-        </w:rPr>
-      </w:pPr>
-    </w:p>
-    <w:p>
-      <w:pPr>
-        <w:spacing w:line="360" w:lineRule="auto"/>
-        <w:rPr>
-          <w:rFonts w:ascii="Arial" w:hAnsi="Arial" w:cs="Arial"/>
-        </w:rPr>
-      </w:pPr>
-    </w:p>
-    <w:p>
-      <w:pPr>
-        <w:spacing w:line="360" w:lineRule="auto"/>
-        <w:rPr>
-          <w:rFonts w:ascii="Arial" w:hAnsi="Arial" w:cs="Arial"/>
-        </w:rPr>
-      </w:pPr>
-      <w:r>
-        <w:rPr>
-          <w:rFonts w:ascii="Arial" w:hAnsi="Arial" w:cs="Arial"/>
-        </w:rPr>
-        <w:t xml:space="preserve">Når det kommer til kodestruktur, har jeg fulgt </w:t>
-      </w:r>
-      <w:proofErr w:type="spellStart"/>
-      <w:r>
-        <w:rPr>
-          <w:rFonts w:ascii="Arial" w:hAnsi="Arial" w:cs="Arial"/>
-        </w:rPr>
-        <w:t>Alman</w:t>
-      </w:r>
-      <w:proofErr w:type="spellEnd"/>
-      <w:r>
-        <w:rPr>
-          <w:rFonts w:ascii="Arial" w:hAnsi="Arial" w:cs="Arial"/>
-        </w:rPr>
-        <w:t>-stil</w:t>
-      </w:r>
-    </w:p>
-    <w:p>
-      <w:pPr>
-        <w:spacing w:line="360" w:lineRule="auto"/>
-        <w:rPr>
-          <w:rFonts w:ascii="Arial" w:hAnsi="Arial" w:cs="Arial"/>
-        </w:rPr>
-      </w:pPr>
-    </w:p>
-    <w:p>
-      <w:pPr>
-        <w:spacing w:line="360" w:lineRule="auto"/>
-        <w:rPr>
-          <w:rFonts w:ascii="Arial" w:hAnsi="Arial" w:cs="Arial"/>
-        </w:rPr>
-      </w:pPr>
-      <w:r>
-        <w:rPr>
-          <w:rFonts w:ascii="Arial" w:hAnsi="Arial" w:cs="Arial"/>
-        </w:rPr>
-        <w:t>Type design</w:t>
-      </w:r>
-    </w:p>
-    <w:p>
-      <w:pPr>
-        <w:spacing w:line="360" w:lineRule="auto"/>
-        <w:rPr>
-          <w:rFonts w:ascii="Arial" w:hAnsi="Arial" w:cs="Arial"/>
-        </w:rPr>
-      </w:pPr>
-    </w:p>
-    <w:p>
-      <w:pPr>
-        <w:spacing w:line="360" w:lineRule="auto"/>
-        <w:rPr>
-          <w:rFonts w:ascii="Arial" w:hAnsi="Arial" w:cs="Arial"/>
-        </w:rPr>
-      </w:pPr>
-      <w:proofErr w:type="spellStart"/>
-      <w:r>
-        <w:rPr>
-          <w:rFonts w:ascii="Arial" w:hAnsi="Arial" w:cs="Arial"/>
-        </w:rPr>
-        <w:t>Member</w:t>
-      </w:r>
-      <w:proofErr w:type="spellEnd"/>
-      <w:r>
-        <w:rPr>
-          <w:rFonts w:ascii="Arial" w:hAnsi="Arial" w:cs="Arial"/>
-        </w:rPr>
-        <w:t xml:space="preserve"> design</w:t>
+        <w:t>(</w:t>
+      </w:r>
+      <w:proofErr w:type="spellStart"/>
+      <w:r>
+        <w:rPr>
+          <w:rFonts w:ascii="Arial" w:hAnsi="Arial" w:cs="Arial"/>
+        </w:rPr>
+        <w:t>Cwalina</w:t>
+      </w:r>
+      <w:proofErr w:type="spellEnd"/>
+      <w:r>
+        <w:rPr>
+          <w:rFonts w:ascii="Arial" w:hAnsi="Arial" w:cs="Arial"/>
+        </w:rPr>
+        <w:t xml:space="preserve">, K., </w:t>
+      </w:r>
+      <w:r>
+        <w:rPr>
+          <w:rFonts w:ascii="Arial" w:hAnsi="Arial" w:cs="Arial"/>
+        </w:rPr>
+        <w:t>Barton</w:t>
+      </w:r>
+      <w:r>
+        <w:rPr>
+          <w:rFonts w:ascii="Arial" w:hAnsi="Arial" w:cs="Arial"/>
+        </w:rPr>
+        <w:t xml:space="preserve">, J. &amp; </w:t>
+      </w:r>
+      <w:r>
+        <w:rPr>
+          <w:rFonts w:ascii="Arial" w:hAnsi="Arial" w:cs="Arial"/>
+        </w:rPr>
+        <w:t>Abrams</w:t>
+      </w:r>
+      <w:r>
+        <w:rPr>
+          <w:rFonts w:ascii="Arial" w:hAnsi="Arial" w:cs="Arial"/>
+        </w:rPr>
+        <w:t>, B</w:t>
+      </w:r>
+      <w:r>
+        <w:rPr>
+          <w:rFonts w:ascii="Arial" w:hAnsi="Arial" w:cs="Arial"/>
+        </w:rPr>
+        <w:t>. 2020, s. {</w:t>
+      </w:r>
+      <w:proofErr w:type="spellStart"/>
+      <w:r>
+        <w:rPr>
+          <w:rFonts w:ascii="Arial" w:hAnsi="Arial" w:cs="Arial"/>
+        </w:rPr>
+        <w:t>sidetal</w:t>
+      </w:r>
+      <w:proofErr w:type="spellEnd"/>
+      <w:r>
+        <w:rPr>
+          <w:rFonts w:ascii="Arial" w:hAnsi="Arial" w:cs="Arial"/>
+        </w:rPr>
+        <w:t xml:space="preserve">}) </w:t>
       </w:r>
     </w:p>
     <w:sectPr>
@@ -1818,6 +2623,7 @@
   <w:style w:type="paragraph" w:default="1" w:styleId="Normal">
     <w:name w:val="Normal"/>
     <w:qFormat/>
+    <w:rsid w:val="004830BE"/>
   </w:style>
   <w:style w:type="paragraph" w:styleId="Overskrift1">
     <w:name w:val="heading 1"/>
@@ -2021,7 +2827,6 @@
   <w:style w:type="character" w:default="1" w:styleId="Standardskriftforavsnitt">
     <w:name w:val="Default Paragraph Font"/>
     <w:uiPriority w:val="1"/>
-    <w:semiHidden/>
     <w:unhideWhenUsed/>
   </w:style>
   <w:style w:type="table" w:default="1" w:styleId="Vanligtabell">
@@ -2335,6 +3140,29 @@
       <w:spacing w:val="5"/>
     </w:rPr>
   </w:style>
+  <w:style w:type="character" w:styleId="Hyperkobling">
+    <w:name w:val="Hyperlink"/>
+    <w:basedOn w:val="Standardskriftforavsnitt"/>
+    <w:uiPriority w:val="99"/>
+    <w:unhideWhenUsed/>
+    <w:rsid w:val="00F65564"/>
+    <w:rPr>
+      <w:color w:val="467886" w:themeColor="hyperlink"/>
+      <w:u w:val="single"/>
+    </w:rPr>
+  </w:style>
+  <w:style w:type="character" w:styleId="Ulstomtale">
+    <w:name w:val="Unresolved Mention"/>
+    <w:basedOn w:val="Standardskriftforavsnitt"/>
+    <w:uiPriority w:val="99"/>
+    <w:semiHidden/>
+    <w:unhideWhenUsed/>
+    <w:rsid w:val="00F65564"/>
+    <w:rPr>
+      <w:color w:val="605E5C"/>
+      <w:shd w:val="clear" w:color="auto" w:fill="E1DFDD"/>
+    </w:rPr>
+  </w:style>
 </w:styles>
 </file>
 

</xml_diff>